<commit_message>
Modbus a Benzetme cabalari
Kodu bayagi derledim topladim. Uzerinde calisilmasi lazim.
</commit_message>
<xml_diff>
--- a/TXT/Datalogger.docx
+++ b/TXT/Datalogger.docx
@@ -897,7 +897,41 @@
         <w:t>ID_WATCH_VARS</w:t>
         <w:tab/>
         <w:tab/>
-        <w:t>= 2;</w:t>
+        <w:t xml:space="preserve">= 2; -&gt; </w:t>
+      </w:r>
+      <w:r>
+        <w:rPr>
+          <w:rFonts w:cs="Consolas" w:ascii="Consolas" w:hAnsi="Consolas"/>
+          <w:color w:val="000000"/>
+          <w:sz w:val="19"/>
+          <w:szCs w:val="19"/>
+        </w:rPr>
+        <w:t>PC icin gereksiz. Sadece gelen paketin</w:t>
+      </w:r>
+    </w:p>
+    <w:p>
+      <w:pPr>
+        <w:pStyle w:val="Normal"/>
+        <w:spacing w:lineRule="auto" w:line="240" w:before="0" w:after="0"/>
+        <w:rPr>
+          <w:rFonts w:ascii="Consolas" w:hAnsi="Consolas" w:cs="Consolas"/>
+          <w:color w:val="000000"/>
+          <w:sz w:val="19"/>
+          <w:szCs w:val="19"/>
+        </w:rPr>
+      </w:pPr>
+      <w:r>
+        <w:rPr>
+          <w:rFonts w:cs="Consolas" w:ascii="Consolas" w:hAnsi="Consolas"/>
+          <w:color w:val="000000"/>
+          <w:sz w:val="19"/>
+          <w:szCs w:val="19"/>
+        </w:rPr>
+        <w:tab/>
+        <w:tab/>
+        <w:tab/>
+        <w:tab/>
+        <w:t xml:space="preserve"> degerlendirilmesi icin gerekli!</w:t>
       </w:r>
     </w:p>
     <w:p>
@@ -1194,10 +1228,10 @@
         <w:gridCol w:w="851"/>
         <w:gridCol w:w="850"/>
         <w:gridCol w:w="523"/>
-        <w:gridCol w:w="821"/>
-        <w:gridCol w:w="952"/>
-        <w:gridCol w:w="1023"/>
-        <w:gridCol w:w="506"/>
+        <w:gridCol w:w="822"/>
+        <w:gridCol w:w="951"/>
+        <w:gridCol w:w="1024"/>
+        <w:gridCol w:w="505"/>
       </w:tblGrid>
       <w:tr>
         <w:trPr>
@@ -1502,7 +1536,7 @@
         </w:tc>
         <w:tc>
           <w:tcPr>
-            <w:tcW w:w="821" w:type="dxa"/>
+            <w:tcW w:w="822" w:type="dxa"/>
             <w:tcBorders>
               <w:top w:val="single" w:sz="4" w:space="0" w:color="000000"/>
               <w:bottom w:val="single" w:sz="4" w:space="0" w:color="000000"/>
@@ -1539,7 +1573,7 @@
         </w:tc>
         <w:tc>
           <w:tcPr>
-            <w:tcW w:w="952" w:type="dxa"/>
+            <w:tcW w:w="951" w:type="dxa"/>
             <w:tcBorders>
               <w:top w:val="single" w:sz="4" w:space="0" w:color="000000"/>
               <w:bottom w:val="single" w:sz="4" w:space="0" w:color="000000"/>
@@ -1576,7 +1610,7 @@
         </w:tc>
         <w:tc>
           <w:tcPr>
-            <w:tcW w:w="1023" w:type="dxa"/>
+            <w:tcW w:w="1024" w:type="dxa"/>
             <w:tcBorders>
               <w:top w:val="single" w:sz="4" w:space="0" w:color="000000"/>
               <w:bottom w:val="single" w:sz="4" w:space="0" w:color="000000"/>
@@ -1613,7 +1647,7 @@
         </w:tc>
         <w:tc>
           <w:tcPr>
-            <w:tcW w:w="506" w:type="dxa"/>
+            <w:tcW w:w="505" w:type="dxa"/>
             <w:tcBorders>
               <w:top w:val="single" w:sz="4" w:space="0" w:color="000000"/>
               <w:bottom w:val="single" w:sz="4" w:space="0" w:color="000000"/>
@@ -1944,7 +1978,7 @@
         </w:tc>
         <w:tc>
           <w:tcPr>
-            <w:tcW w:w="821" w:type="dxa"/>
+            <w:tcW w:w="822" w:type="dxa"/>
             <w:tcBorders>
               <w:bottom w:val="single" w:sz="4" w:space="0" w:color="000000"/>
               <w:right w:val="single" w:sz="4" w:space="0" w:color="000000"/>
@@ -1980,7 +2014,7 @@
         </w:tc>
         <w:tc>
           <w:tcPr>
-            <w:tcW w:w="952" w:type="dxa"/>
+            <w:tcW w:w="951" w:type="dxa"/>
             <w:tcBorders>
               <w:bottom w:val="single" w:sz="4" w:space="0" w:color="000000"/>
               <w:right w:val="single" w:sz="4" w:space="0" w:color="000000"/>
@@ -2016,7 +2050,7 @@
         </w:tc>
         <w:tc>
           <w:tcPr>
-            <w:tcW w:w="1023" w:type="dxa"/>
+            <w:tcW w:w="1024" w:type="dxa"/>
             <w:tcBorders>
               <w:bottom w:val="single" w:sz="4" w:space="0" w:color="000000"/>
               <w:right w:val="single" w:sz="4" w:space="0" w:color="000000"/>
@@ -2052,7 +2086,7 @@
         </w:tc>
         <w:tc>
           <w:tcPr>
-            <w:tcW w:w="506" w:type="dxa"/>
+            <w:tcW w:w="505" w:type="dxa"/>
             <w:tcBorders>
               <w:bottom w:val="single" w:sz="4" w:space="0" w:color="000000"/>
               <w:right w:val="single" w:sz="4" w:space="0" w:color="000000"/>
@@ -2642,27 +2676,27 @@
         <w:tblLook w:firstRow="1" w:noVBand="1" w:lastRow="0" w:firstColumn="1" w:lastColumn="0" w:noHBand="0" w:val="04a0"/>
       </w:tblPr>
       <w:tblGrid>
-        <w:gridCol w:w="554"/>
-        <w:gridCol w:w="575"/>
+        <w:gridCol w:w="553"/>
+        <w:gridCol w:w="576"/>
         <w:gridCol w:w="851"/>
-        <w:gridCol w:w="707"/>
+        <w:gridCol w:w="706"/>
         <w:gridCol w:w="597"/>
-        <w:gridCol w:w="598"/>
+        <w:gridCol w:w="599"/>
         <w:gridCol w:w="596"/>
         <w:gridCol w:w="519"/>
         <w:gridCol w:w="547"/>
-        <w:gridCol w:w="18"/>
-        <w:gridCol w:w="529"/>
+        <w:gridCol w:w="17"/>
+        <w:gridCol w:w="530"/>
         <w:gridCol w:w="50"/>
-        <w:gridCol w:w="595"/>
-        <w:gridCol w:w="597"/>
+        <w:gridCol w:w="594"/>
+        <w:gridCol w:w="598"/>
         <w:gridCol w:w="600"/>
         <w:gridCol w:w="551"/>
         <w:gridCol w:w="16"/>
-        <w:gridCol w:w="1132"/>
-        <w:gridCol w:w="30"/>
-        <w:gridCol w:w="518"/>
-        <w:gridCol w:w="21"/>
+        <w:gridCol w:w="1131"/>
+        <w:gridCol w:w="31"/>
+        <w:gridCol w:w="517"/>
+        <w:gridCol w:w="22"/>
       </w:tblGrid>
       <w:tr>
         <w:trPr>
@@ -2670,7 +2704,7 @@
         </w:trPr>
         <w:tc>
           <w:tcPr>
-            <w:tcW w:w="554" w:type="dxa"/>
+            <w:tcW w:w="553" w:type="dxa"/>
             <w:tcBorders>
               <w:top w:val="single" w:sz="4" w:space="0" w:color="000000"/>
               <w:left w:val="single" w:sz="4" w:space="0" w:color="000000"/>
@@ -2708,7 +2742,7 @@
         </w:tc>
         <w:tc>
           <w:tcPr>
-            <w:tcW w:w="575" w:type="dxa"/>
+            <w:tcW w:w="576" w:type="dxa"/>
             <w:tcBorders>
               <w:top w:val="single" w:sz="4" w:space="0" w:color="000000"/>
               <w:bottom w:val="single" w:sz="4" w:space="0" w:color="000000"/>
@@ -2782,7 +2816,7 @@
         </w:tc>
         <w:tc>
           <w:tcPr>
-            <w:tcW w:w="707" w:type="dxa"/>
+            <w:tcW w:w="706" w:type="dxa"/>
             <w:tcBorders>
               <w:top w:val="single" w:sz="4" w:space="0" w:color="000000"/>
               <w:bottom w:val="single" w:sz="4" w:space="0" w:color="000000"/>
@@ -2856,7 +2890,7 @@
         </w:tc>
         <w:tc>
           <w:tcPr>
-            <w:tcW w:w="598" w:type="dxa"/>
+            <w:tcW w:w="599" w:type="dxa"/>
             <w:tcBorders>
               <w:top w:val="single" w:sz="4" w:space="0" w:color="000000"/>
               <w:bottom w:val="single" w:sz="4" w:space="0" w:color="000000"/>
@@ -3042,7 +3076,7 @@
         </w:tc>
         <w:tc>
           <w:tcPr>
-            <w:tcW w:w="595" w:type="dxa"/>
+            <w:tcW w:w="594" w:type="dxa"/>
             <w:tcBorders>
               <w:top w:val="single" w:sz="4" w:space="0" w:color="000000"/>
               <w:bottom w:val="single" w:sz="4" w:space="0" w:color="000000"/>
@@ -3079,7 +3113,7 @@
         </w:tc>
         <w:tc>
           <w:tcPr>
-            <w:tcW w:w="597" w:type="dxa"/>
+            <w:tcW w:w="598" w:type="dxa"/>
             <w:tcBorders>
               <w:top w:val="single" w:sz="4" w:space="0" w:color="000000"/>
               <w:bottom w:val="single" w:sz="4" w:space="0" w:color="000000"/>
@@ -3228,7 +3262,7 @@
         </w:tc>
         <w:tc>
           <w:tcPr>
-            <w:tcW w:w="518" w:type="dxa"/>
+            <w:tcW w:w="517" w:type="dxa"/>
             <w:tcBorders>
               <w:top w:val="single" w:sz="4" w:space="0" w:color="000000"/>
               <w:bottom w:val="single" w:sz="4" w:space="0" w:color="000000"/>
@@ -3265,7 +3299,7 @@
         </w:tc>
         <w:tc>
           <w:tcPr>
-            <w:tcW w:w="21" w:type="dxa"/>
+            <w:tcW w:w="22" w:type="dxa"/>
             <w:tcBorders/>
           </w:tcPr>
           <w:p>
@@ -3287,7 +3321,7 @@
         </w:trPr>
         <w:tc>
           <w:tcPr>
-            <w:tcW w:w="554" w:type="dxa"/>
+            <w:tcW w:w="553" w:type="dxa"/>
             <w:tcBorders>
               <w:left w:val="single" w:sz="4" w:space="0" w:color="000000"/>
               <w:bottom w:val="single" w:sz="4" w:space="0" w:color="000000"/>
@@ -3324,7 +3358,7 @@
         </w:tc>
         <w:tc>
           <w:tcPr>
-            <w:tcW w:w="575" w:type="dxa"/>
+            <w:tcW w:w="576" w:type="dxa"/>
             <w:tcBorders>
               <w:bottom w:val="single" w:sz="4" w:space="0" w:color="000000"/>
               <w:right w:val="single" w:sz="4" w:space="0" w:color="000000"/>
@@ -3396,7 +3430,7 @@
         </w:tc>
         <w:tc>
           <w:tcPr>
-            <w:tcW w:w="707" w:type="dxa"/>
+            <w:tcW w:w="706" w:type="dxa"/>
             <w:tcBorders>
               <w:bottom w:val="single" w:sz="4" w:space="0" w:color="000000"/>
               <w:right w:val="single" w:sz="4" w:space="0" w:color="000000"/>
@@ -3468,225 +3502,225 @@
         </w:tc>
         <w:tc>
           <w:tcPr>
+            <w:tcW w:w="599" w:type="dxa"/>
+            <w:tcBorders>
+              <w:bottom w:val="single" w:sz="4" w:space="0" w:color="000000"/>
+              <w:right w:val="single" w:sz="4" w:space="0" w:color="000000"/>
+            </w:tcBorders>
+            <w:shd w:color="auto" w:fill="auto" w:val="clear"/>
+            <w:vAlign w:val="bottom"/>
+          </w:tcPr>
+          <w:p>
+            <w:pPr>
+              <w:pStyle w:val="Normal"/>
+              <w:widowControl w:val="false"/>
+              <w:spacing w:lineRule="auto" w:line="240" w:before="0" w:after="0"/>
+              <w:jc w:val="center"/>
+              <w:rPr>
+                <w:rFonts w:ascii="Calibri" w:hAnsi="Calibri" w:eastAsia="Times New Roman" w:cs="Calibri"/>
+                <w:color w:val="000000"/>
+                <w:sz w:val="16"/>
+                <w:szCs w:val="16"/>
+                <w:lang w:eastAsia="tr-TR"/>
+              </w:rPr>
+            </w:pPr>
+            <w:r>
+              <w:rPr>
+                <w:rFonts w:eastAsia="Times New Roman" w:cs="Calibri"/>
+                <w:color w:val="000000"/>
+                <w:sz w:val="16"/>
+                <w:szCs w:val="16"/>
+                <w:lang w:eastAsia="tr-TR"/>
+              </w:rPr>
+              <w:t>0xC0</w:t>
+            </w:r>
+          </w:p>
+        </w:tc>
+        <w:tc>
+          <w:tcPr>
+            <w:tcW w:w="596" w:type="dxa"/>
+            <w:tcBorders>
+              <w:bottom w:val="single" w:sz="4" w:space="0" w:color="000000"/>
+              <w:right w:val="single" w:sz="4" w:space="0" w:color="000000"/>
+            </w:tcBorders>
+            <w:shd w:color="auto" w:fill="auto" w:val="clear"/>
+            <w:vAlign w:val="bottom"/>
+          </w:tcPr>
+          <w:p>
+            <w:pPr>
+              <w:pStyle w:val="Normal"/>
+              <w:widowControl w:val="false"/>
+              <w:spacing w:lineRule="auto" w:line="240" w:before="0" w:after="0"/>
+              <w:jc w:val="center"/>
+              <w:rPr>
+                <w:rFonts w:ascii="Calibri" w:hAnsi="Calibri" w:eastAsia="Times New Roman" w:cs="Calibri"/>
+                <w:color w:val="000000"/>
+                <w:sz w:val="16"/>
+                <w:szCs w:val="16"/>
+                <w:lang w:eastAsia="tr-TR"/>
+              </w:rPr>
+            </w:pPr>
+            <w:r>
+              <w:rPr>
+                <w:rFonts w:eastAsia="Times New Roman" w:cs="Calibri"/>
+                <w:color w:val="000000"/>
+                <w:sz w:val="16"/>
+                <w:szCs w:val="16"/>
+                <w:lang w:eastAsia="tr-TR"/>
+              </w:rPr>
+              <w:t>0x00</w:t>
+            </w:r>
+          </w:p>
+        </w:tc>
+        <w:tc>
+          <w:tcPr>
+            <w:tcW w:w="519" w:type="dxa"/>
+            <w:tcBorders>
+              <w:bottom w:val="single" w:sz="4" w:space="0" w:color="000000"/>
+              <w:right w:val="single" w:sz="4" w:space="0" w:color="000000"/>
+            </w:tcBorders>
+            <w:shd w:color="auto" w:fill="auto" w:val="clear"/>
+            <w:vAlign w:val="bottom"/>
+          </w:tcPr>
+          <w:p>
+            <w:pPr>
+              <w:pStyle w:val="Normal"/>
+              <w:widowControl w:val="false"/>
+              <w:spacing w:lineRule="auto" w:line="240" w:before="0" w:after="0"/>
+              <w:jc w:val="center"/>
+              <w:rPr>
+                <w:rFonts w:ascii="Calibri" w:hAnsi="Calibri" w:eastAsia="Times New Roman" w:cs="Calibri"/>
+                <w:color w:val="000000"/>
+                <w:sz w:val="16"/>
+                <w:szCs w:val="16"/>
+                <w:lang w:eastAsia="tr-TR"/>
+              </w:rPr>
+            </w:pPr>
+            <w:r>
+              <w:rPr>
+                <w:rFonts w:eastAsia="Times New Roman" w:cs="Calibri"/>
+                <w:color w:val="000000"/>
+                <w:sz w:val="16"/>
+                <w:szCs w:val="16"/>
+                <w:lang w:eastAsia="tr-TR"/>
+              </w:rPr>
+              <w:t>0x00</w:t>
+            </w:r>
+          </w:p>
+        </w:tc>
+        <w:tc>
+          <w:tcPr>
+            <w:tcW w:w="564" w:type="dxa"/>
+            <w:gridSpan w:val="2"/>
+            <w:tcBorders>
+              <w:bottom w:val="single" w:sz="4" w:space="0" w:color="000000"/>
+              <w:right w:val="single" w:sz="4" w:space="0" w:color="000000"/>
+            </w:tcBorders>
+            <w:shd w:color="auto" w:fill="auto" w:val="clear"/>
+            <w:vAlign w:val="bottom"/>
+          </w:tcPr>
+          <w:p>
+            <w:pPr>
+              <w:pStyle w:val="Normal"/>
+              <w:widowControl w:val="false"/>
+              <w:spacing w:lineRule="auto" w:line="240" w:before="0" w:after="0"/>
+              <w:jc w:val="center"/>
+              <w:rPr>
+                <w:rFonts w:ascii="Calibri" w:hAnsi="Calibri" w:eastAsia="Times New Roman" w:cs="Calibri"/>
+                <w:color w:val="000000"/>
+                <w:sz w:val="16"/>
+                <w:szCs w:val="16"/>
+                <w:lang w:eastAsia="tr-TR"/>
+              </w:rPr>
+            </w:pPr>
+            <w:r>
+              <w:rPr>
+                <w:rFonts w:eastAsia="Times New Roman" w:cs="Calibri"/>
+                <w:color w:val="000000"/>
+                <w:sz w:val="16"/>
+                <w:szCs w:val="16"/>
+                <w:lang w:eastAsia="tr-TR"/>
+              </w:rPr>
+              <w:t>0X02</w:t>
+            </w:r>
+          </w:p>
+        </w:tc>
+        <w:tc>
+          <w:tcPr>
+            <w:tcW w:w="530" w:type="dxa"/>
+            <w:tcBorders>
+              <w:bottom w:val="single" w:sz="4" w:space="0" w:color="000000"/>
+              <w:right w:val="single" w:sz="4" w:space="0" w:color="000000"/>
+            </w:tcBorders>
+            <w:shd w:color="auto" w:fill="auto" w:val="clear"/>
+            <w:vAlign w:val="bottom"/>
+          </w:tcPr>
+          <w:p>
+            <w:pPr>
+              <w:pStyle w:val="Normal"/>
+              <w:widowControl w:val="false"/>
+              <w:spacing w:lineRule="auto" w:line="240" w:before="0" w:after="0"/>
+              <w:jc w:val="center"/>
+              <w:rPr>
+                <w:rFonts w:ascii="Calibri" w:hAnsi="Calibri" w:eastAsia="Times New Roman" w:cs="Calibri"/>
+                <w:color w:val="000000"/>
+                <w:sz w:val="16"/>
+                <w:szCs w:val="16"/>
+                <w:lang w:eastAsia="tr-TR"/>
+              </w:rPr>
+            </w:pPr>
+            <w:r>
+              <w:rPr>
+                <w:rFonts w:eastAsia="Times New Roman" w:cs="Calibri"/>
+                <w:color w:val="000000"/>
+                <w:sz w:val="16"/>
+                <w:szCs w:val="16"/>
+                <w:lang w:eastAsia="tr-TR"/>
+              </w:rPr>
+              <w:t>0x25</w:t>
+            </w:r>
+          </w:p>
+        </w:tc>
+        <w:tc>
+          <w:tcPr>
+            <w:tcW w:w="644" w:type="dxa"/>
+            <w:gridSpan w:val="2"/>
+            <w:tcBorders>
+              <w:bottom w:val="single" w:sz="4" w:space="0" w:color="000000"/>
+              <w:right w:val="single" w:sz="4" w:space="0" w:color="000000"/>
+            </w:tcBorders>
+            <w:shd w:color="auto" w:fill="auto" w:val="clear"/>
+            <w:vAlign w:val="bottom"/>
+          </w:tcPr>
+          <w:p>
+            <w:pPr>
+              <w:pStyle w:val="Normal"/>
+              <w:widowControl w:val="false"/>
+              <w:spacing w:lineRule="auto" w:line="240" w:before="0" w:after="0"/>
+              <w:jc w:val="center"/>
+              <w:rPr>
+                <w:rFonts w:ascii="Calibri" w:hAnsi="Calibri" w:eastAsia="Times New Roman" w:cs="Calibri"/>
+                <w:color w:val="000000"/>
+                <w:sz w:val="16"/>
+                <w:szCs w:val="16"/>
+                <w:lang w:eastAsia="tr-TR"/>
+              </w:rPr>
+            </w:pPr>
+            <w:r>
+              <w:rPr>
+                <w:rFonts w:eastAsia="Times New Roman" w:cs="Calibri"/>
+                <w:color w:val="000000"/>
+                <w:sz w:val="16"/>
+                <w:szCs w:val="16"/>
+                <w:lang w:eastAsia="tr-TR"/>
+              </w:rPr>
+              <w:t>0xC0</w:t>
+            </w:r>
+          </w:p>
+        </w:tc>
+        <w:tc>
+          <w:tcPr>
             <w:tcW w:w="598" w:type="dxa"/>
-            <w:tcBorders>
-              <w:bottom w:val="single" w:sz="4" w:space="0" w:color="000000"/>
-              <w:right w:val="single" w:sz="4" w:space="0" w:color="000000"/>
-            </w:tcBorders>
-            <w:shd w:color="auto" w:fill="auto" w:val="clear"/>
-            <w:vAlign w:val="bottom"/>
-          </w:tcPr>
-          <w:p>
-            <w:pPr>
-              <w:pStyle w:val="Normal"/>
-              <w:widowControl w:val="false"/>
-              <w:spacing w:lineRule="auto" w:line="240" w:before="0" w:after="0"/>
-              <w:jc w:val="center"/>
-              <w:rPr>
-                <w:rFonts w:ascii="Calibri" w:hAnsi="Calibri" w:eastAsia="Times New Roman" w:cs="Calibri"/>
-                <w:color w:val="000000"/>
-                <w:sz w:val="16"/>
-                <w:szCs w:val="16"/>
-                <w:lang w:eastAsia="tr-TR"/>
-              </w:rPr>
-            </w:pPr>
-            <w:r>
-              <w:rPr>
-                <w:rFonts w:eastAsia="Times New Roman" w:cs="Calibri"/>
-                <w:color w:val="000000"/>
-                <w:sz w:val="16"/>
-                <w:szCs w:val="16"/>
-                <w:lang w:eastAsia="tr-TR"/>
-              </w:rPr>
-              <w:t>0xC0</w:t>
-            </w:r>
-          </w:p>
-        </w:tc>
-        <w:tc>
-          <w:tcPr>
-            <w:tcW w:w="596" w:type="dxa"/>
-            <w:tcBorders>
-              <w:bottom w:val="single" w:sz="4" w:space="0" w:color="000000"/>
-              <w:right w:val="single" w:sz="4" w:space="0" w:color="000000"/>
-            </w:tcBorders>
-            <w:shd w:color="auto" w:fill="auto" w:val="clear"/>
-            <w:vAlign w:val="bottom"/>
-          </w:tcPr>
-          <w:p>
-            <w:pPr>
-              <w:pStyle w:val="Normal"/>
-              <w:widowControl w:val="false"/>
-              <w:spacing w:lineRule="auto" w:line="240" w:before="0" w:after="0"/>
-              <w:jc w:val="center"/>
-              <w:rPr>
-                <w:rFonts w:ascii="Calibri" w:hAnsi="Calibri" w:eastAsia="Times New Roman" w:cs="Calibri"/>
-                <w:color w:val="000000"/>
-                <w:sz w:val="16"/>
-                <w:szCs w:val="16"/>
-                <w:lang w:eastAsia="tr-TR"/>
-              </w:rPr>
-            </w:pPr>
-            <w:r>
-              <w:rPr>
-                <w:rFonts w:eastAsia="Times New Roman" w:cs="Calibri"/>
-                <w:color w:val="000000"/>
-                <w:sz w:val="16"/>
-                <w:szCs w:val="16"/>
-                <w:lang w:eastAsia="tr-TR"/>
-              </w:rPr>
-              <w:t>0x00</w:t>
-            </w:r>
-          </w:p>
-        </w:tc>
-        <w:tc>
-          <w:tcPr>
-            <w:tcW w:w="519" w:type="dxa"/>
-            <w:tcBorders>
-              <w:bottom w:val="single" w:sz="4" w:space="0" w:color="000000"/>
-              <w:right w:val="single" w:sz="4" w:space="0" w:color="000000"/>
-            </w:tcBorders>
-            <w:shd w:color="auto" w:fill="auto" w:val="clear"/>
-            <w:vAlign w:val="bottom"/>
-          </w:tcPr>
-          <w:p>
-            <w:pPr>
-              <w:pStyle w:val="Normal"/>
-              <w:widowControl w:val="false"/>
-              <w:spacing w:lineRule="auto" w:line="240" w:before="0" w:after="0"/>
-              <w:jc w:val="center"/>
-              <w:rPr>
-                <w:rFonts w:ascii="Calibri" w:hAnsi="Calibri" w:eastAsia="Times New Roman" w:cs="Calibri"/>
-                <w:color w:val="000000"/>
-                <w:sz w:val="16"/>
-                <w:szCs w:val="16"/>
-                <w:lang w:eastAsia="tr-TR"/>
-              </w:rPr>
-            </w:pPr>
-            <w:r>
-              <w:rPr>
-                <w:rFonts w:eastAsia="Times New Roman" w:cs="Calibri"/>
-                <w:color w:val="000000"/>
-                <w:sz w:val="16"/>
-                <w:szCs w:val="16"/>
-                <w:lang w:eastAsia="tr-TR"/>
-              </w:rPr>
-              <w:t>0x00</w:t>
-            </w:r>
-          </w:p>
-        </w:tc>
-        <w:tc>
-          <w:tcPr>
-            <w:tcW w:w="565" w:type="dxa"/>
-            <w:gridSpan w:val="2"/>
-            <w:tcBorders>
-              <w:bottom w:val="single" w:sz="4" w:space="0" w:color="000000"/>
-              <w:right w:val="single" w:sz="4" w:space="0" w:color="000000"/>
-            </w:tcBorders>
-            <w:shd w:color="auto" w:fill="auto" w:val="clear"/>
-            <w:vAlign w:val="bottom"/>
-          </w:tcPr>
-          <w:p>
-            <w:pPr>
-              <w:pStyle w:val="Normal"/>
-              <w:widowControl w:val="false"/>
-              <w:spacing w:lineRule="auto" w:line="240" w:before="0" w:after="0"/>
-              <w:jc w:val="center"/>
-              <w:rPr>
-                <w:rFonts w:ascii="Calibri" w:hAnsi="Calibri" w:eastAsia="Times New Roman" w:cs="Calibri"/>
-                <w:color w:val="000000"/>
-                <w:sz w:val="16"/>
-                <w:szCs w:val="16"/>
-                <w:lang w:eastAsia="tr-TR"/>
-              </w:rPr>
-            </w:pPr>
-            <w:r>
-              <w:rPr>
-                <w:rFonts w:eastAsia="Times New Roman" w:cs="Calibri"/>
-                <w:color w:val="000000"/>
-                <w:sz w:val="16"/>
-                <w:szCs w:val="16"/>
-                <w:lang w:eastAsia="tr-TR"/>
-              </w:rPr>
-              <w:t>0X02</w:t>
-            </w:r>
-          </w:p>
-        </w:tc>
-        <w:tc>
-          <w:tcPr>
-            <w:tcW w:w="529" w:type="dxa"/>
-            <w:tcBorders>
-              <w:bottom w:val="single" w:sz="4" w:space="0" w:color="000000"/>
-              <w:right w:val="single" w:sz="4" w:space="0" w:color="000000"/>
-            </w:tcBorders>
-            <w:shd w:color="auto" w:fill="auto" w:val="clear"/>
-            <w:vAlign w:val="bottom"/>
-          </w:tcPr>
-          <w:p>
-            <w:pPr>
-              <w:pStyle w:val="Normal"/>
-              <w:widowControl w:val="false"/>
-              <w:spacing w:lineRule="auto" w:line="240" w:before="0" w:after="0"/>
-              <w:jc w:val="center"/>
-              <w:rPr>
-                <w:rFonts w:ascii="Calibri" w:hAnsi="Calibri" w:eastAsia="Times New Roman" w:cs="Calibri"/>
-                <w:color w:val="000000"/>
-                <w:sz w:val="16"/>
-                <w:szCs w:val="16"/>
-                <w:lang w:eastAsia="tr-TR"/>
-              </w:rPr>
-            </w:pPr>
-            <w:r>
-              <w:rPr>
-                <w:rFonts w:eastAsia="Times New Roman" w:cs="Calibri"/>
-                <w:color w:val="000000"/>
-                <w:sz w:val="16"/>
-                <w:szCs w:val="16"/>
-                <w:lang w:eastAsia="tr-TR"/>
-              </w:rPr>
-              <w:t>0x25</w:t>
-            </w:r>
-          </w:p>
-        </w:tc>
-        <w:tc>
-          <w:tcPr>
-            <w:tcW w:w="645" w:type="dxa"/>
-            <w:gridSpan w:val="2"/>
-            <w:tcBorders>
-              <w:bottom w:val="single" w:sz="4" w:space="0" w:color="000000"/>
-              <w:right w:val="single" w:sz="4" w:space="0" w:color="000000"/>
-            </w:tcBorders>
-            <w:shd w:color="auto" w:fill="auto" w:val="clear"/>
-            <w:vAlign w:val="bottom"/>
-          </w:tcPr>
-          <w:p>
-            <w:pPr>
-              <w:pStyle w:val="Normal"/>
-              <w:widowControl w:val="false"/>
-              <w:spacing w:lineRule="auto" w:line="240" w:before="0" w:after="0"/>
-              <w:jc w:val="center"/>
-              <w:rPr>
-                <w:rFonts w:ascii="Calibri" w:hAnsi="Calibri" w:eastAsia="Times New Roman" w:cs="Calibri"/>
-                <w:color w:val="000000"/>
-                <w:sz w:val="16"/>
-                <w:szCs w:val="16"/>
-                <w:lang w:eastAsia="tr-TR"/>
-              </w:rPr>
-            </w:pPr>
-            <w:r>
-              <w:rPr>
-                <w:rFonts w:eastAsia="Times New Roman" w:cs="Calibri"/>
-                <w:color w:val="000000"/>
-                <w:sz w:val="16"/>
-                <w:szCs w:val="16"/>
-                <w:lang w:eastAsia="tr-TR"/>
-              </w:rPr>
-              <w:t>0xC0</w:t>
-            </w:r>
-          </w:p>
-        </w:tc>
-        <w:tc>
-          <w:tcPr>
-            <w:tcW w:w="597" w:type="dxa"/>
             <w:tcBorders>
               <w:bottom w:val="single" w:sz="4" w:space="0" w:color="000000"/>
               <w:right w:val="single" w:sz="4" w:space="0" w:color="000000"/>
@@ -3795,7 +3829,7 @@
         </w:tc>
         <w:tc>
           <w:tcPr>
-            <w:tcW w:w="1132" w:type="dxa"/>
+            <w:tcW w:w="1131" w:type="dxa"/>
             <w:tcBorders>
               <w:bottom w:val="single" w:sz="4" w:space="0" w:color="000000"/>
               <w:right w:val="single" w:sz="4" w:space="0" w:color="000000"/>
@@ -3831,7 +3865,7 @@
         </w:tc>
         <w:tc>
           <w:tcPr>
-            <w:tcW w:w="569" w:type="dxa"/>
+            <w:tcW w:w="570" w:type="dxa"/>
             <w:gridSpan w:val="3"/>
             <w:tcBorders>
               <w:bottom w:val="single" w:sz="4" w:space="0" w:color="000000"/>
@@ -4449,8 +4483,8 @@
       </w:tblPr>
       <w:tblGrid>
         <w:gridCol w:w="578"/>
-        <w:gridCol w:w="820"/>
-        <w:gridCol w:w="801"/>
+        <w:gridCol w:w="819"/>
+        <w:gridCol w:w="802"/>
         <w:gridCol w:w="915"/>
         <w:gridCol w:w="992"/>
         <w:gridCol w:w="1133"/>
@@ -4503,7 +4537,7 @@
         </w:tc>
         <w:tc>
           <w:tcPr>
-            <w:tcW w:w="820" w:type="dxa"/>
+            <w:tcW w:w="819" w:type="dxa"/>
             <w:tcBorders>
               <w:top w:val="single" w:sz="4" w:space="0" w:color="000000"/>
               <w:bottom w:val="single" w:sz="4" w:space="0" w:color="000000"/>
@@ -4540,7 +4574,7 @@
         </w:tc>
         <w:tc>
           <w:tcPr>
-            <w:tcW w:w="801" w:type="dxa"/>
+            <w:tcW w:w="802" w:type="dxa"/>
             <w:tcBorders>
               <w:top w:val="single" w:sz="4" w:space="0" w:color="000000"/>
               <w:bottom w:val="single" w:sz="4" w:space="0" w:color="000000"/>
@@ -4878,7 +4912,7 @@
         </w:tc>
         <w:tc>
           <w:tcPr>
-            <w:tcW w:w="820" w:type="dxa"/>
+            <w:tcW w:w="819" w:type="dxa"/>
             <w:tcBorders>
               <w:bottom w:val="single" w:sz="4" w:space="0" w:color="000000"/>
               <w:right w:val="single" w:sz="4" w:space="0" w:color="000000"/>
@@ -4914,7 +4948,7 @@
         </w:tc>
         <w:tc>
           <w:tcPr>
-            <w:tcW w:w="801" w:type="dxa"/>
+            <w:tcW w:w="802" w:type="dxa"/>
             <w:tcBorders>
               <w:bottom w:val="single" w:sz="4" w:space="0" w:color="000000"/>
               <w:right w:val="single" w:sz="4" w:space="0" w:color="000000"/>

</xml_diff>